<commit_message>
feat: disable privileged mode on pipeline
</commit_message>
<xml_diff>
--- a/docs/access.docx
+++ b/docs/access.docx
@@ -82,25 +82,7 @@
           <w:rPr>
             <w:rStyle w:val="Hyperlink"/>
           </w:rPr>
-          <w:t>https://gemeentenijmeg</w:t>
-        </w:r>
-        <w:r>
-          <w:rPr>
-            <w:rStyle w:val="Hyperlink"/>
-          </w:rPr>
-          <w:t>e</w:t>
-        </w:r>
-        <w:r>
-          <w:rPr>
-            <w:rStyle w:val="Hyperlink"/>
-          </w:rPr>
-          <w:t>n.awsapps.com/start</w:t>
-        </w:r>
-        <w:r>
-          <w:rPr>
-            <w:rStyle w:val="Hyperlink"/>
-          </w:rPr>
-          <w:t>/</w:t>
+          <w:t>https://gemeentenijmegen.awsapps.com/start/</w:t>
         </w:r>
       </w:hyperlink>
       <w:r>
@@ -299,6 +281,9 @@
     </w:p>
     <w:p>
       <w:r>
+        <w:rPr>
+          <w:noProof/>
+        </w:rPr>
         <w:lastRenderedPageBreak/>
         <w:drawing>
           <wp:inline distT="0" distB="0" distL="0" distR="0" wp14:anchorId="3E4485AA" wp14:editId="0E549523">
@@ -370,11 +355,17 @@
       </w:r>
     </w:p>
     <w:p>
-      <w:r>
+      <w:pPr>
+        <w:jc w:val="center"/>
+      </w:pPr>
+      <w:r>
+        <w:rPr>
+          <w:noProof/>
+        </w:rPr>
         <w:drawing>
-          <wp:inline distT="0" distB="0" distL="0" distR="0" wp14:anchorId="2E8008F8" wp14:editId="62B1FA19">
-            <wp:extent cx="5168348" cy="5160902"/>
-            <wp:effectExtent l="0" t="0" r="635" b="0"/>
+          <wp:inline distT="0" distB="0" distL="0" distR="0" wp14:anchorId="2E8008F8" wp14:editId="6BD3CD8D">
+            <wp:extent cx="4435265" cy="4428876"/>
+            <wp:effectExtent l="0" t="0" r="0" b="3810"/>
             <wp:docPr id="2066618102" name="Picture 1" descr="Graphical user interface, text, application, email&#10;&#10;Description automatically generated"/>
             <wp:cNvGraphicFramePr>
               <a:graphicFrameLocks xmlns:a="http://schemas.openxmlformats.org/drawingml/2006/main" noChangeAspect="1"/>
@@ -395,7 +386,7 @@
                   <pic:spPr>
                     <a:xfrm>
                       <a:off x="0" y="0"/>
-                      <a:ext cx="5245066" cy="5237510"/>
+                      <a:ext cx="4517192" cy="4510685"/>
                     </a:xfrm>
                     <a:prstGeom prst="rect">
                       <a:avLst/>
@@ -438,6 +429,94 @@
     <w:p/>
     <w:p>
       <w:r>
+        <w:t xml:space="preserve">Voor de veiligheid wordt het gebruik van Server side </w:t>
+      </w:r>
+      <w:proofErr w:type="spellStart"/>
+      <w:r>
+        <w:t>encryption</w:t>
+      </w:r>
+      <w:proofErr w:type="spellEnd"/>
+      <w:r>
+        <w:t xml:space="preserve"> afgedwongen, hier moet s3 browser voor geconfigureerd worden. Dit kan door op tools -&gt; Server Side </w:t>
+      </w:r>
+      <w:proofErr w:type="spellStart"/>
+      <w:r>
+        <w:t>Encryption</w:t>
+      </w:r>
+      <w:proofErr w:type="spellEnd"/>
+      <w:r>
+        <w:t xml:space="preserve"> te klikken. Dan kan er een regel toegevoegd worden, de standaard instellingen (screenshot hieronder) zijn voldoende. Na het toevoegen van de regel is het van belang om </w:t>
+      </w:r>
+      <w:r>
+        <w:t xml:space="preserve">op </w:t>
+      </w:r>
+      <w:proofErr w:type="spellStart"/>
+      <w:r>
+        <w:t>refresh</w:t>
+      </w:r>
+      <w:proofErr w:type="spellEnd"/>
+      <w:r>
+        <w:t xml:space="preserve"> te klikken (link boven in het overzicht scherm met buckets en files).</w:t>
+      </w:r>
+    </w:p>
+    <w:p/>
+    <w:p>
+      <w:pPr>
+        <w:jc w:val="center"/>
+      </w:pPr>
+      <w:r>
+        <w:drawing>
+          <wp:inline distT="0" distB="0" distL="0" distR="0" wp14:anchorId="41BA3315" wp14:editId="56F35CF3">
+            <wp:extent cx="4500438" cy="3182616"/>
+            <wp:effectExtent l="0" t="0" r="0" b="5715"/>
+            <wp:docPr id="1415335074" name="Picture 1" descr="Graphical user interface, text, application, email&#10;&#10;Description automatically generated"/>
+            <wp:cNvGraphicFramePr>
+              <a:graphicFrameLocks xmlns:a="http://schemas.openxmlformats.org/drawingml/2006/main" noChangeAspect="1"/>
+            </wp:cNvGraphicFramePr>
+            <a:graphic xmlns:a="http://schemas.openxmlformats.org/drawingml/2006/main">
+              <a:graphicData uri="http://schemas.openxmlformats.org/drawingml/2006/picture">
+                <pic:pic xmlns:pic="http://schemas.openxmlformats.org/drawingml/2006/picture">
+                  <pic:nvPicPr>
+                    <pic:cNvPr id="1415335074" name="Picture 1" descr="Graphical user interface, text, application, email&#10;&#10;Description automatically generated"/>
+                    <pic:cNvPicPr/>
+                  </pic:nvPicPr>
+                  <pic:blipFill>
+                    <a:blip r:embed="rId9"/>
+                    <a:stretch>
+                      <a:fillRect/>
+                    </a:stretch>
+                  </pic:blipFill>
+                  <pic:spPr>
+                    <a:xfrm>
+                      <a:off x="0" y="0"/>
+                      <a:ext cx="4523855" cy="3199176"/>
+                    </a:xfrm>
+                    <a:prstGeom prst="rect">
+                      <a:avLst/>
+                    </a:prstGeom>
+                  </pic:spPr>
+                </pic:pic>
+              </a:graphicData>
+            </a:graphic>
+          </wp:inline>
+        </w:drawing>
+      </w:r>
+    </w:p>
+    <w:p/>
+    <w:p>
+      <w:r>
+        <w:t>Uiteindelijk krijg je een overzicht van alle mappen en de inhoud.</w:t>
+      </w:r>
+      <w:r>
+        <w:t xml:space="preserve"> Nu is het mogelijk bestanden te uploaden, mappen aan te maken en inhoud te verwijderen.</w:t>
+      </w:r>
+    </w:p>
+    <w:p/>
+    <w:p>
+      <w:r>
+        <w:rPr>
+          <w:noProof/>
+        </w:rPr>
         <w:drawing>
           <wp:inline distT="0" distB="0" distL="0" distR="0" wp14:anchorId="146EB3EB" wp14:editId="43AC2605">
             <wp:extent cx="5731510" cy="3161030"/>
@@ -454,7 +533,7 @@
                     <pic:cNvPicPr/>
                   </pic:nvPicPr>
                   <pic:blipFill>
-                    <a:blip r:embed="rId9"/>
+                    <a:blip r:embed="rId10"/>
                     <a:stretch>
                       <a:fillRect/>
                     </a:stretch>

</xml_diff>